<commit_message>
clean warnings and un-needed code. run
</commit_message>
<xml_diff>
--- a/Figures and Tables/Breakpoint table.docx
+++ b/Figures and Tables/Breakpoint table.docx
@@ -31,6 +31,7 @@
             <w:pPr>
               <w:spacing w:before="0" w:after="60"/>
               <w:keepNext/>
+              <w:jc w:val="start"/>
             </w:pPr>
             <w:r>
               <w:rPr>
@@ -52,6 +53,7 @@
             <w:pPr>
               <w:spacing w:before="0" w:after="60"/>
               <w:keepNext/>
+              <w:jc w:val="start"/>
             </w:pPr>
             <w:r>
               <w:rPr>
@@ -73,6 +75,7 @@
             <w:pPr>
               <w:spacing w:before="0" w:after="60"/>
               <w:keepNext/>
+              <w:jc w:val="center"/>
             </w:pPr>
             <w:r>
               <w:rPr>
@@ -94,6 +97,7 @@
             <w:pPr>
               <w:spacing w:before="0" w:after="60"/>
               <w:keepNext/>
+              <w:jc w:val="center"/>
             </w:pPr>
             <w:r>
               <w:rPr>
@@ -115,6 +119,7 @@
             <w:pPr>
               <w:spacing w:before="0" w:after="60"/>
               <w:keepNext/>
+              <w:jc w:val="center"/>
             </w:pPr>
             <w:r>
               <w:rPr>
@@ -136,6 +141,7 @@
             <w:pPr>
               <w:spacing w:before="0" w:after="60"/>
               <w:keepNext/>
+              <w:jc w:val="end"/>
             </w:pPr>
             <w:r>
               <w:rPr>
@@ -157,6 +163,7 @@
             <w:pPr>
               <w:spacing w:before="0" w:after="60"/>
               <w:keepNext/>
+              <w:jc w:val="start"/>
             </w:pPr>
             <w:r>
               <w:rPr>
@@ -178,6 +185,7 @@
             <w:pPr>
               <w:spacing w:before="0" w:after="60"/>
               <w:keepNext/>
+              <w:jc w:val="start"/>
             </w:pPr>
             <w:r>
               <w:rPr>
@@ -200,6 +208,7 @@
             <w:pPr>
               <w:spacing w:before="0" w:after="60"/>
               <w:keepNext/>
+              <w:jc w:val="start"/>
             </w:pPr>
             <w:r>
               <w:rPr>
@@ -228,6 +237,7 @@
             <w:pPr>
               <w:spacing w:before="0" w:after="60"/>
               <w:keepNext/>
+              <w:jc w:val="start"/>
             </w:pPr>
             <w:r>
               <w:rPr>
@@ -251,6 +261,7 @@
             <w:pPr>
               <w:spacing w:before="0" w:after="60"/>
               <w:keepNext/>
+              <w:jc w:val="start"/>
             </w:pPr>
             <w:r>
               <w:rPr>
@@ -274,6 +285,7 @@
             <w:pPr>
               <w:spacing w:before="0" w:after="60"/>
               <w:keepNext/>
+              <w:jc w:val="center"/>
             </w:pPr>
             <w:r>
               <w:rPr>
@@ -297,6 +309,7 @@
             <w:pPr>
               <w:spacing w:before="0" w:after="60"/>
               <w:keepNext/>
+              <w:jc w:val="center"/>
             </w:pPr>
             <w:r>
               <w:rPr>
@@ -320,6 +333,7 @@
             <w:pPr>
               <w:spacing w:before="0" w:after="60"/>
               <w:keepNext/>
+              <w:jc w:val="center"/>
             </w:pPr>
             <w:r>
               <w:rPr>
@@ -343,6 +357,7 @@
             <w:pPr>
               <w:spacing w:before="0" w:after="60"/>
               <w:keepNext/>
+              <w:jc w:val="end"/>
             </w:pPr>
             <w:r>
               <w:rPr>
@@ -366,6 +381,7 @@
             <w:pPr>
               <w:spacing w:before="0" w:after="60"/>
               <w:keepNext/>
+              <w:jc w:val="start"/>
             </w:pPr>
             <w:r>
               <w:rPr>
@@ -389,6 +405,7 @@
             <w:pPr>
               <w:spacing w:before="0" w:after="60"/>
               <w:keepNext/>
+              <w:jc w:val="start"/>
             </w:pPr>
             <w:r>
               <w:rPr>
@@ -412,6 +429,7 @@
             <w:pPr>
               <w:spacing w:before="0" w:after="60"/>
               <w:keepNext/>
+              <w:jc w:val="start"/>
             </w:pPr>
             <w:r>
               <w:rPr>
@@ -440,6 +458,7 @@
             <w:pPr>
               <w:spacing w:before="0" w:after="60"/>
               <w:keepNext/>
+              <w:jc w:val="start"/>
             </w:pPr>
             <w:r>
               <w:rPr>
@@ -463,6 +482,7 @@
             <w:pPr>
               <w:spacing w:before="0" w:after="60"/>
               <w:keepNext/>
+              <w:jc w:val="start"/>
             </w:pPr>
             <w:r>
               <w:rPr>
@@ -486,6 +506,7 @@
             <w:pPr>
               <w:spacing w:before="0" w:after="60"/>
               <w:keepNext/>
+              <w:jc w:val="center"/>
             </w:pPr>
             <w:r>
               <w:rPr>
@@ -509,6 +530,7 @@
             <w:pPr>
               <w:spacing w:before="0" w:after="60"/>
               <w:keepNext/>
+              <w:jc w:val="center"/>
             </w:pPr>
             <w:r>
               <w:rPr>
@@ -532,6 +554,7 @@
             <w:pPr>
               <w:spacing w:before="0" w:after="60"/>
               <w:keepNext/>
+              <w:jc w:val="center"/>
             </w:pPr>
             <w:r>
               <w:rPr>
@@ -555,6 +578,7 @@
             <w:pPr>
               <w:spacing w:before="0" w:after="60"/>
               <w:keepNext/>
+              <w:jc w:val="end"/>
             </w:pPr>
             <w:r>
               <w:rPr>
@@ -578,6 +602,7 @@
             <w:pPr>
               <w:spacing w:before="0" w:after="60"/>
               <w:keepNext/>
+              <w:jc w:val="start"/>
             </w:pPr>
             <w:r>
               <w:rPr>
@@ -601,6 +626,7 @@
             <w:pPr>
               <w:spacing w:before="0" w:after="60"/>
               <w:keepNext/>
+              <w:jc w:val="start"/>
             </w:pPr>
             <w:r>
               <w:rPr>
@@ -624,6 +650,7 @@
             <w:pPr>
               <w:spacing w:before="0" w:after="60"/>
               <w:keepNext/>
+              <w:jc w:val="start"/>
             </w:pPr>
             <w:r>
               <w:rPr>
@@ -652,6 +679,7 @@
             <w:pPr>
               <w:spacing w:before="0" w:after="60"/>
               <w:keepNext/>
+              <w:jc w:val="start"/>
             </w:pPr>
             <w:r>
               <w:rPr>
@@ -675,6 +703,7 @@
             <w:pPr>
               <w:spacing w:before="0" w:after="60"/>
               <w:keepNext/>
+              <w:jc w:val="start"/>
             </w:pPr>
             <w:r>
               <w:rPr>
@@ -698,6 +727,7 @@
             <w:pPr>
               <w:spacing w:before="0" w:after="60"/>
               <w:keepNext/>
+              <w:jc w:val="center"/>
             </w:pPr>
             <w:r>
               <w:rPr>
@@ -721,6 +751,7 @@
             <w:pPr>
               <w:spacing w:before="0" w:after="60"/>
               <w:keepNext/>
+              <w:jc w:val="center"/>
             </w:pPr>
             <w:r>
               <w:rPr>
@@ -744,6 +775,7 @@
             <w:pPr>
               <w:spacing w:before="0" w:after="60"/>
               <w:keepNext/>
+              <w:jc w:val="center"/>
             </w:pPr>
             <w:r>
               <w:rPr>
@@ -767,6 +799,7 @@
             <w:pPr>
               <w:spacing w:before="0" w:after="60"/>
               <w:keepNext/>
+              <w:jc w:val="end"/>
             </w:pPr>
             <w:r>
               <w:rPr>
@@ -790,6 +823,7 @@
             <w:pPr>
               <w:spacing w:before="0" w:after="60"/>
               <w:keepNext/>
+              <w:jc w:val="start"/>
             </w:pPr>
             <w:r>
               <w:rPr>
@@ -813,6 +847,7 @@
             <w:pPr>
               <w:spacing w:before="0" w:after="60"/>
               <w:keepNext/>
+              <w:jc w:val="start"/>
             </w:pPr>
             <w:r>
               <w:rPr>
@@ -836,6 +871,7 @@
             <w:pPr>
               <w:spacing w:before="0" w:after="60"/>
               <w:keepNext/>
+              <w:jc w:val="start"/>
             </w:pPr>
             <w:r>
               <w:rPr>
@@ -864,6 +900,7 @@
             <w:pPr>
               <w:spacing w:before="0" w:after="60"/>
               <w:keepNext/>
+              <w:jc w:val="start"/>
             </w:pPr>
             <w:r>
               <w:rPr>
@@ -887,6 +924,7 @@
             <w:pPr>
               <w:spacing w:before="0" w:after="60"/>
               <w:keepNext/>
+              <w:jc w:val="start"/>
             </w:pPr>
             <w:r>
               <w:rPr>
@@ -910,6 +948,7 @@
             <w:pPr>
               <w:spacing w:before="0" w:after="60"/>
               <w:keepNext/>
+              <w:jc w:val="center"/>
             </w:pPr>
             <w:r>
               <w:rPr>
@@ -933,6 +972,7 @@
             <w:pPr>
               <w:spacing w:before="0" w:after="60"/>
               <w:keepNext/>
+              <w:jc w:val="center"/>
             </w:pPr>
             <w:r>
               <w:rPr>
@@ -956,6 +996,7 @@
             <w:pPr>
               <w:spacing w:before="0" w:after="60"/>
               <w:keepNext/>
+              <w:jc w:val="center"/>
             </w:pPr>
             <w:r>
               <w:rPr>
@@ -979,6 +1020,7 @@
             <w:pPr>
               <w:spacing w:before="0" w:after="60"/>
               <w:keepNext/>
+              <w:jc w:val="end"/>
             </w:pPr>
             <w:r>
               <w:rPr>
@@ -1002,6 +1044,7 @@
             <w:pPr>
               <w:spacing w:before="0" w:after="60"/>
               <w:keepNext/>
+              <w:jc w:val="start"/>
             </w:pPr>
             <w:r>
               <w:rPr>
@@ -1025,6 +1068,7 @@
             <w:pPr>
               <w:spacing w:before="0" w:after="60"/>
               <w:keepNext/>
+              <w:jc w:val="start"/>
             </w:pPr>
             <w:r>
               <w:rPr>
@@ -1048,6 +1092,7 @@
             <w:pPr>
               <w:spacing w:before="0" w:after="60"/>
               <w:keepNext/>
+              <w:jc w:val="start"/>
             </w:pPr>
             <w:r>
               <w:rPr>
@@ -1076,6 +1121,7 @@
             <w:pPr>
               <w:spacing w:before="0" w:after="60"/>
               <w:keepNext/>
+              <w:jc w:val="start"/>
             </w:pPr>
             <w:r>
               <w:rPr>
@@ -1099,6 +1145,7 @@
             <w:pPr>
               <w:spacing w:before="0" w:after="60"/>
               <w:keepNext/>
+              <w:jc w:val="start"/>
             </w:pPr>
             <w:r>
               <w:rPr>
@@ -1122,6 +1169,7 @@
             <w:pPr>
               <w:spacing w:before="0" w:after="60"/>
               <w:keepNext/>
+              <w:jc w:val="center"/>
             </w:pPr>
             <w:r>
               <w:rPr>
@@ -1145,6 +1193,7 @@
             <w:pPr>
               <w:spacing w:before="0" w:after="60"/>
               <w:keepNext/>
+              <w:jc w:val="center"/>
             </w:pPr>
             <w:r>
               <w:rPr>
@@ -1168,6 +1217,7 @@
             <w:pPr>
               <w:spacing w:before="0" w:after="60"/>
               <w:keepNext/>
+              <w:jc w:val="center"/>
             </w:pPr>
             <w:r>
               <w:rPr>
@@ -1191,6 +1241,7 @@
             <w:pPr>
               <w:spacing w:before="0" w:after="60"/>
               <w:keepNext/>
+              <w:jc w:val="end"/>
             </w:pPr>
             <w:r>
               <w:rPr>
@@ -1214,6 +1265,7 @@
             <w:pPr>
               <w:spacing w:before="0" w:after="60"/>
               <w:keepNext/>
+              <w:jc w:val="start"/>
             </w:pPr>
             <w:r>
               <w:rPr>
@@ -1237,6 +1289,7 @@
             <w:pPr>
               <w:spacing w:before="0" w:after="60"/>
               <w:keepNext/>
+              <w:jc w:val="start"/>
             </w:pPr>
             <w:r>
               <w:rPr>
@@ -1260,6 +1313,7 @@
             <w:pPr>
               <w:spacing w:before="0" w:after="60"/>
               <w:keepNext/>
+              <w:jc w:val="start"/>
             </w:pPr>
             <w:r>
               <w:rPr>
@@ -1288,6 +1342,7 @@
             <w:pPr>
               <w:spacing w:before="0" w:after="60"/>
               <w:keepNext/>
+              <w:jc w:val="start"/>
             </w:pPr>
             <w:r>
               <w:rPr>
@@ -1311,6 +1366,7 @@
             <w:pPr>
               <w:spacing w:before="0" w:after="60"/>
               <w:keepNext/>
+              <w:jc w:val="start"/>
             </w:pPr>
             <w:r>
               <w:rPr>
@@ -1334,6 +1390,7 @@
             <w:pPr>
               <w:spacing w:before="0" w:after="60"/>
               <w:keepNext/>
+              <w:jc w:val="center"/>
             </w:pPr>
             <w:r>
               <w:rPr>
@@ -1357,6 +1414,7 @@
             <w:pPr>
               <w:spacing w:before="0" w:after="60"/>
               <w:keepNext/>
+              <w:jc w:val="center"/>
             </w:pPr>
             <w:r>
               <w:rPr>
@@ -1380,6 +1438,7 @@
             <w:pPr>
               <w:spacing w:before="0" w:after="60"/>
               <w:keepNext/>
+              <w:jc w:val="center"/>
             </w:pPr>
             <w:r>
               <w:rPr>
@@ -1403,6 +1462,7 @@
             <w:pPr>
               <w:spacing w:before="0" w:after="60"/>
               <w:keepNext/>
+              <w:jc w:val="end"/>
             </w:pPr>
             <w:r>
               <w:rPr>
@@ -1426,6 +1486,7 @@
             <w:pPr>
               <w:spacing w:before="0" w:after="60"/>
               <w:keepNext/>
+              <w:jc w:val="start"/>
             </w:pPr>
             <w:r>
               <w:rPr>
@@ -1449,6 +1510,7 @@
             <w:pPr>
               <w:spacing w:before="0" w:after="60"/>
               <w:keepNext/>
+              <w:jc w:val="start"/>
             </w:pPr>
             <w:r>
               <w:rPr>
@@ -1472,6 +1534,7 @@
             <w:pPr>
               <w:spacing w:before="0" w:after="60"/>
               <w:keepNext/>
+              <w:jc w:val="start"/>
             </w:pPr>
             <w:r>
               <w:rPr>
@@ -1500,6 +1563,7 @@
             <w:pPr>
               <w:spacing w:before="0" w:after="60"/>
               <w:keepNext/>
+              <w:jc w:val="start"/>
             </w:pPr>
             <w:r>
               <w:rPr>
@@ -1523,6 +1587,7 @@
             <w:pPr>
               <w:spacing w:before="0" w:after="60"/>
               <w:keepNext/>
+              <w:jc w:val="start"/>
             </w:pPr>
             <w:r>
               <w:rPr>
@@ -1546,6 +1611,7 @@
             <w:pPr>
               <w:spacing w:before="0" w:after="60"/>
               <w:keepNext/>
+              <w:jc w:val="center"/>
             </w:pPr>
             <w:r>
               <w:rPr>
@@ -1569,6 +1635,7 @@
             <w:pPr>
               <w:spacing w:before="0" w:after="60"/>
               <w:keepNext/>
+              <w:jc w:val="center"/>
             </w:pPr>
             <w:r>
               <w:rPr>
@@ -1592,6 +1659,7 @@
             <w:pPr>
               <w:spacing w:before="0" w:after="60"/>
               <w:keepNext/>
+              <w:jc w:val="center"/>
             </w:pPr>
             <w:r>
               <w:rPr>
@@ -1615,6 +1683,7 @@
             <w:pPr>
               <w:spacing w:before="0" w:after="60"/>
               <w:keepNext/>
+              <w:jc w:val="end"/>
             </w:pPr>
             <w:r>
               <w:rPr>
@@ -1638,6 +1707,7 @@
             <w:pPr>
               <w:spacing w:before="0" w:after="60"/>
               <w:keepNext/>
+              <w:jc w:val="start"/>
             </w:pPr>
             <w:r>
               <w:rPr>
@@ -1661,6 +1731,7 @@
             <w:pPr>
               <w:spacing w:before="0" w:after="60"/>
               <w:keepNext/>
+              <w:jc w:val="start"/>
             </w:pPr>
             <w:r>
               <w:rPr>
@@ -1684,6 +1755,7 @@
             <w:pPr>
               <w:spacing w:before="0" w:after="60"/>
               <w:keepNext/>
+              <w:jc w:val="start"/>
             </w:pPr>
             <w:r>
               <w:rPr>
@@ -1712,6 +1784,7 @@
             <w:pPr>
               <w:spacing w:before="0" w:after="60"/>
               <w:keepNext/>
+              <w:jc w:val="start"/>
             </w:pPr>
             <w:r>
               <w:rPr>
@@ -1735,6 +1808,7 @@
             <w:pPr>
               <w:spacing w:before="0" w:after="60"/>
               <w:keepNext/>
+              <w:jc w:val="start"/>
             </w:pPr>
             <w:r>
               <w:rPr>
@@ -1758,6 +1832,7 @@
             <w:pPr>
               <w:spacing w:before="0" w:after="60"/>
               <w:keepNext/>
+              <w:jc w:val="center"/>
             </w:pPr>
             <w:r>
               <w:rPr>
@@ -1781,6 +1856,7 @@
             <w:pPr>
               <w:spacing w:before="0" w:after="60"/>
               <w:keepNext/>
+              <w:jc w:val="center"/>
             </w:pPr>
             <w:r>
               <w:rPr>
@@ -1804,6 +1880,7 @@
             <w:pPr>
               <w:spacing w:before="0" w:after="60"/>
               <w:keepNext/>
+              <w:jc w:val="center"/>
             </w:pPr>
             <w:r>
               <w:rPr>
@@ -1827,6 +1904,7 @@
             <w:pPr>
               <w:spacing w:before="0" w:after="60"/>
               <w:keepNext/>
+              <w:jc w:val="end"/>
             </w:pPr>
             <w:r>
               <w:rPr>
@@ -1850,6 +1928,7 @@
             <w:pPr>
               <w:spacing w:before="0" w:after="60"/>
               <w:keepNext/>
+              <w:jc w:val="start"/>
             </w:pPr>
             <w:r>
               <w:rPr>
@@ -1873,6 +1952,7 @@
             <w:pPr>
               <w:spacing w:before="0" w:after="60"/>
               <w:keepNext/>
+              <w:jc w:val="start"/>
             </w:pPr>
             <w:r>
               <w:rPr>
@@ -1896,6 +1976,7 @@
             <w:pPr>
               <w:spacing w:before="0" w:after="60"/>
               <w:keepNext/>
+              <w:jc w:val="start"/>
             </w:pPr>
             <w:r>
               <w:rPr>
@@ -1924,6 +2005,7 @@
             <w:pPr>
               <w:spacing w:before="0" w:after="60"/>
               <w:keepNext/>
+              <w:jc w:val="start"/>
             </w:pPr>
             <w:r>
               <w:rPr>
@@ -1947,6 +2029,7 @@
             <w:pPr>
               <w:spacing w:before="0" w:after="60"/>
               <w:keepNext/>
+              <w:jc w:val="start"/>
             </w:pPr>
             <w:r>
               <w:rPr>
@@ -1970,6 +2053,7 @@
             <w:pPr>
               <w:spacing w:before="0" w:after="60"/>
               <w:keepNext/>
+              <w:jc w:val="center"/>
             </w:pPr>
             <w:r>
               <w:rPr>
@@ -1993,6 +2077,7 @@
             <w:pPr>
               <w:spacing w:before="0" w:after="60"/>
               <w:keepNext/>
+              <w:jc w:val="center"/>
             </w:pPr>
             <w:r>
               <w:rPr>
@@ -2016,6 +2101,7 @@
             <w:pPr>
               <w:spacing w:before="0" w:after="60"/>
               <w:keepNext/>
+              <w:jc w:val="center"/>
             </w:pPr>
             <w:r>
               <w:rPr>
@@ -2039,6 +2125,7 @@
             <w:pPr>
               <w:spacing w:before="0" w:after="60"/>
               <w:keepNext/>
+              <w:jc w:val="end"/>
             </w:pPr>
             <w:r>
               <w:rPr>
@@ -2062,6 +2149,7 @@
             <w:pPr>
               <w:spacing w:before="0" w:after="60"/>
               <w:keepNext/>
+              <w:jc w:val="start"/>
             </w:pPr>
             <w:r>
               <w:rPr>
@@ -2085,6 +2173,7 @@
             <w:pPr>
               <w:spacing w:before="0" w:after="60"/>
               <w:keepNext/>
+              <w:jc w:val="start"/>
             </w:pPr>
             <w:r>
               <w:rPr>
@@ -2108,6 +2197,7 @@
             <w:pPr>
               <w:spacing w:before="0" w:after="60"/>
               <w:keepNext/>
+              <w:jc w:val="start"/>
             </w:pPr>
             <w:r>
               <w:rPr>
@@ -2136,6 +2226,7 @@
             <w:pPr>
               <w:spacing w:before="0" w:after="60"/>
               <w:keepNext/>
+              <w:jc w:val="start"/>
             </w:pPr>
             <w:r>
               <w:rPr>
@@ -2159,6 +2250,7 @@
             <w:pPr>
               <w:spacing w:before="0" w:after="60"/>
               <w:keepNext/>
+              <w:jc w:val="start"/>
             </w:pPr>
             <w:r>
               <w:rPr>
@@ -2182,6 +2274,7 @@
             <w:pPr>
               <w:spacing w:before="0" w:after="60"/>
               <w:keepNext/>
+              <w:jc w:val="center"/>
             </w:pPr>
             <w:r>
               <w:rPr>
@@ -2205,6 +2298,7 @@
             <w:pPr>
               <w:spacing w:before="0" w:after="60"/>
               <w:keepNext/>
+              <w:jc w:val="center"/>
             </w:pPr>
             <w:r>
               <w:rPr>
@@ -2228,6 +2322,7 @@
             <w:pPr>
               <w:spacing w:before="0" w:after="60"/>
               <w:keepNext/>
+              <w:jc w:val="center"/>
             </w:pPr>
             <w:r>
               <w:rPr>
@@ -2251,6 +2346,7 @@
             <w:pPr>
               <w:spacing w:before="0" w:after="60"/>
               <w:keepNext/>
+              <w:jc w:val="end"/>
             </w:pPr>
             <w:r>
               <w:rPr>
@@ -2274,6 +2370,7 @@
             <w:pPr>
               <w:spacing w:before="0" w:after="60"/>
               <w:keepNext/>
+              <w:jc w:val="start"/>
             </w:pPr>
             <w:r>
               <w:rPr>
@@ -2297,6 +2394,7 @@
             <w:pPr>
               <w:spacing w:before="0" w:after="60"/>
               <w:keepNext/>
+              <w:jc w:val="start"/>
             </w:pPr>
             <w:r>
               <w:rPr>
@@ -2320,6 +2418,7 @@
             <w:pPr>
               <w:spacing w:before="0" w:after="60"/>
               <w:keepNext/>
+              <w:jc w:val="start"/>
             </w:pPr>
             <w:r>
               <w:rPr>
@@ -2348,6 +2447,7 @@
             <w:pPr>
               <w:spacing w:before="0" w:after="60"/>
               <w:keepNext/>
+              <w:jc w:val="start"/>
             </w:pPr>
             <w:r>
               <w:rPr>
@@ -2371,6 +2471,7 @@
             <w:pPr>
               <w:spacing w:before="0" w:after="60"/>
               <w:keepNext/>
+              <w:jc w:val="start"/>
             </w:pPr>
             <w:r>
               <w:rPr>
@@ -2394,6 +2495,7 @@
             <w:pPr>
               <w:spacing w:before="0" w:after="60"/>
               <w:keepNext/>
+              <w:jc w:val="center"/>
             </w:pPr>
             <w:r>
               <w:rPr>
@@ -2417,6 +2519,7 @@
             <w:pPr>
               <w:spacing w:before="0" w:after="60"/>
               <w:keepNext/>
+              <w:jc w:val="center"/>
             </w:pPr>
             <w:r>
               <w:rPr>
@@ -2440,6 +2543,7 @@
             <w:pPr>
               <w:spacing w:before="0" w:after="60"/>
               <w:keepNext/>
+              <w:jc w:val="center"/>
             </w:pPr>
             <w:r>
               <w:rPr>
@@ -2463,6 +2567,7 @@
             <w:pPr>
               <w:spacing w:before="0" w:after="60"/>
               <w:keepNext/>
+              <w:jc w:val="end"/>
             </w:pPr>
             <w:r>
               <w:rPr>
@@ -2486,6 +2591,7 @@
             <w:pPr>
               <w:spacing w:before="0" w:after="60"/>
               <w:keepNext/>
+              <w:jc w:val="start"/>
             </w:pPr>
             <w:r>
               <w:rPr>
@@ -2509,6 +2615,7 @@
             <w:pPr>
               <w:spacing w:before="0" w:after="60"/>
               <w:keepNext/>
+              <w:jc w:val="start"/>
             </w:pPr>
             <w:r>
               <w:rPr>
@@ -2532,6 +2639,7 @@
             <w:pPr>
               <w:spacing w:before="0" w:after="60"/>
               <w:keepNext/>
+              <w:jc w:val="start"/>
             </w:pPr>
             <w:r>
               <w:rPr>
@@ -2560,6 +2668,7 @@
             <w:pPr>
               <w:spacing w:before="0" w:after="60"/>
               <w:keepNext/>
+              <w:jc w:val="start"/>
             </w:pPr>
             <w:r>
               <w:rPr>
@@ -2583,6 +2692,7 @@
             <w:pPr>
               <w:spacing w:before="0" w:after="60"/>
               <w:keepNext/>
+              <w:jc w:val="start"/>
             </w:pPr>
             <w:r>
               <w:rPr>
@@ -2606,6 +2716,7 @@
             <w:pPr>
               <w:spacing w:before="0" w:after="60"/>
               <w:keepNext/>
+              <w:jc w:val="center"/>
             </w:pPr>
             <w:r>
               <w:rPr>
@@ -2629,6 +2740,7 @@
             <w:pPr>
               <w:spacing w:before="0" w:after="60"/>
               <w:keepNext/>
+              <w:jc w:val="center"/>
             </w:pPr>
             <w:r>
               <w:rPr>
@@ -2652,6 +2764,7 @@
             <w:pPr>
               <w:spacing w:before="0" w:after="60"/>
               <w:keepNext/>
+              <w:jc w:val="center"/>
             </w:pPr>
             <w:r>
               <w:rPr>
@@ -2675,6 +2788,7 @@
             <w:pPr>
               <w:spacing w:before="0" w:after="60"/>
               <w:keepNext/>
+              <w:jc w:val="end"/>
             </w:pPr>
             <w:r>
               <w:rPr>
@@ -2698,6 +2812,7 @@
             <w:pPr>
               <w:spacing w:before="0" w:after="60"/>
               <w:keepNext/>
+              <w:jc w:val="start"/>
             </w:pPr>
             <w:r>
               <w:rPr>
@@ -2721,6 +2836,7 @@
             <w:pPr>
               <w:spacing w:before="0" w:after="60"/>
               <w:keepNext/>
+              <w:jc w:val="start"/>
             </w:pPr>
             <w:r>
               <w:rPr>
@@ -2744,6 +2860,7 @@
             <w:pPr>
               <w:spacing w:before="0" w:after="60"/>
               <w:keepNext/>
+              <w:jc w:val="start"/>
             </w:pPr>
             <w:r>
               <w:rPr>
@@ -2772,6 +2889,7 @@
             <w:pPr>
               <w:spacing w:before="0" w:after="60"/>
               <w:keepNext/>
+              <w:jc w:val="start"/>
             </w:pPr>
             <w:r>
               <w:rPr>
@@ -2795,6 +2913,7 @@
             <w:pPr>
               <w:spacing w:before="0" w:after="60"/>
               <w:keepNext/>
+              <w:jc w:val="start"/>
             </w:pPr>
             <w:r>
               <w:rPr>
@@ -2818,6 +2937,7 @@
             <w:pPr>
               <w:spacing w:before="0" w:after="60"/>
               <w:keepNext/>
+              <w:jc w:val="center"/>
             </w:pPr>
             <w:r>
               <w:rPr>
@@ -2841,6 +2961,7 @@
             <w:pPr>
               <w:spacing w:before="0" w:after="60"/>
               <w:keepNext/>
+              <w:jc w:val="center"/>
             </w:pPr>
             <w:r>
               <w:rPr>
@@ -2864,6 +2985,7 @@
             <w:pPr>
               <w:spacing w:before="0" w:after="60"/>
               <w:keepNext/>
+              <w:jc w:val="center"/>
             </w:pPr>
             <w:r>
               <w:rPr>
@@ -2887,6 +3009,7 @@
             <w:pPr>
               <w:spacing w:before="0" w:after="60"/>
               <w:keepNext/>
+              <w:jc w:val="end"/>
             </w:pPr>
             <w:r>
               <w:rPr>
@@ -2910,6 +3033,7 @@
             <w:pPr>
               <w:spacing w:before="0" w:after="60"/>
               <w:keepNext/>
+              <w:jc w:val="start"/>
             </w:pPr>
             <w:r>
               <w:rPr>
@@ -2933,6 +3057,7 @@
             <w:pPr>
               <w:spacing w:before="0" w:after="60"/>
               <w:keepNext/>
+              <w:jc w:val="start"/>
             </w:pPr>
             <w:r>
               <w:rPr>
@@ -2956,6 +3081,7 @@
             <w:pPr>
               <w:spacing w:before="0" w:after="60"/>
               <w:keepNext/>
+              <w:jc w:val="start"/>
             </w:pPr>
             <w:r>
               <w:rPr>
@@ -2984,6 +3110,7 @@
             <w:pPr>
               <w:spacing w:before="0" w:after="60"/>
               <w:keepNext/>
+              <w:jc w:val="start"/>
             </w:pPr>
             <w:r>
               <w:rPr>
@@ -3007,6 +3134,7 @@
             <w:pPr>
               <w:spacing w:before="0" w:after="60"/>
               <w:keepNext/>
+              <w:jc w:val="start"/>
             </w:pPr>
             <w:r>
               <w:rPr>
@@ -3030,6 +3158,7 @@
             <w:pPr>
               <w:spacing w:before="0" w:after="60"/>
               <w:keepNext/>
+              <w:jc w:val="center"/>
             </w:pPr>
             <w:r>
               <w:rPr>
@@ -3053,6 +3182,7 @@
             <w:pPr>
               <w:spacing w:before="0" w:after="60"/>
               <w:keepNext/>
+              <w:jc w:val="center"/>
             </w:pPr>
             <w:r>
               <w:rPr>
@@ -3076,6 +3206,7 @@
             <w:pPr>
               <w:spacing w:before="0" w:after="60"/>
               <w:keepNext/>
+              <w:jc w:val="center"/>
             </w:pPr>
             <w:r>
               <w:rPr>
@@ -3099,6 +3230,7 @@
             <w:pPr>
               <w:spacing w:before="0" w:after="60"/>
               <w:keepNext/>
+              <w:jc w:val="end"/>
             </w:pPr>
             <w:r>
               <w:rPr>
@@ -3122,6 +3254,7 @@
             <w:pPr>
               <w:spacing w:before="0" w:after="60"/>
               <w:keepNext/>
+              <w:jc w:val="start"/>
             </w:pPr>
             <w:r>
               <w:rPr>
@@ -3145,6 +3278,7 @@
             <w:pPr>
               <w:spacing w:before="0" w:after="60"/>
               <w:keepNext/>
+              <w:jc w:val="start"/>
             </w:pPr>
             <w:r>
               <w:rPr>
@@ -3168,6 +3302,7 @@
             <w:pPr>
               <w:spacing w:before="0" w:after="60"/>
               <w:keepNext/>
+              <w:jc w:val="start"/>
             </w:pPr>
             <w:r>
               <w:rPr>
@@ -3196,6 +3331,7 @@
             <w:pPr>
               <w:spacing w:before="0" w:after="60"/>
               <w:keepNext/>
+              <w:jc w:val="start"/>
             </w:pPr>
             <w:r>
               <w:rPr>
@@ -3219,6 +3355,7 @@
             <w:pPr>
               <w:spacing w:before="0" w:after="60"/>
               <w:keepNext/>
+              <w:jc w:val="start"/>
             </w:pPr>
             <w:r>
               <w:rPr>
@@ -3242,6 +3379,7 @@
             <w:pPr>
               <w:spacing w:before="0" w:after="60"/>
               <w:keepNext/>
+              <w:jc w:val="center"/>
             </w:pPr>
             <w:r>
               <w:rPr>
@@ -3265,6 +3403,7 @@
             <w:pPr>
               <w:spacing w:before="0" w:after="60"/>
               <w:keepNext/>
+              <w:jc w:val="center"/>
             </w:pPr>
             <w:r>
               <w:rPr>
@@ -3288,6 +3427,7 @@
             <w:pPr>
               <w:spacing w:before="0" w:after="60"/>
               <w:keepNext/>
+              <w:jc w:val="center"/>
             </w:pPr>
             <w:r>
               <w:rPr>
@@ -3311,6 +3451,7 @@
             <w:pPr>
               <w:spacing w:before="0" w:after="60"/>
               <w:keepNext/>
+              <w:jc w:val="end"/>
             </w:pPr>
             <w:r>
               <w:rPr>
@@ -3334,6 +3475,7 @@
             <w:pPr>
               <w:spacing w:before="0" w:after="60"/>
               <w:keepNext/>
+              <w:jc w:val="start"/>
             </w:pPr>
             <w:r>
               <w:rPr>
@@ -3357,6 +3499,7 @@
             <w:pPr>
               <w:spacing w:before="0" w:after="60"/>
               <w:keepNext/>
+              <w:jc w:val="start"/>
             </w:pPr>
             <w:r>
               <w:rPr>
@@ -3380,6 +3523,7 @@
             <w:pPr>
               <w:spacing w:before="0" w:after="60"/>
               <w:keepNext/>
+              <w:jc w:val="start"/>
             </w:pPr>
             <w:r>
               <w:rPr>
@@ -3408,6 +3552,7 @@
             <w:pPr>
               <w:spacing w:before="0" w:after="60"/>
               <w:keepNext/>
+              <w:jc w:val="start"/>
             </w:pPr>
             <w:r>
               <w:rPr>
@@ -3431,6 +3576,7 @@
             <w:pPr>
               <w:spacing w:before="0" w:after="60"/>
               <w:keepNext/>
+              <w:jc w:val="start"/>
             </w:pPr>
             <w:r>
               <w:rPr>
@@ -3454,6 +3600,7 @@
             <w:pPr>
               <w:spacing w:before="0" w:after="60"/>
               <w:keepNext/>
+              <w:jc w:val="center"/>
             </w:pPr>
             <w:r>
               <w:rPr>
@@ -3477,6 +3624,7 @@
             <w:pPr>
               <w:spacing w:before="0" w:after="60"/>
               <w:keepNext/>
+              <w:jc w:val="center"/>
             </w:pPr>
             <w:r>
               <w:rPr>
@@ -3500,6 +3648,7 @@
             <w:pPr>
               <w:spacing w:before="0" w:after="60"/>
               <w:keepNext/>
+              <w:jc w:val="center"/>
             </w:pPr>
             <w:r>
               <w:rPr>
@@ -3523,6 +3672,7 @@
             <w:pPr>
               <w:spacing w:before="0" w:after="60"/>
               <w:keepNext/>
+              <w:jc w:val="end"/>
             </w:pPr>
             <w:r>
               <w:rPr>
@@ -3546,6 +3696,7 @@
             <w:pPr>
               <w:spacing w:before="0" w:after="60"/>
               <w:keepNext/>
+              <w:jc w:val="start"/>
             </w:pPr>
             <w:r>
               <w:rPr>
@@ -3569,6 +3720,7 @@
             <w:pPr>
               <w:spacing w:before="0" w:after="60"/>
               <w:keepNext/>
+              <w:jc w:val="start"/>
             </w:pPr>
             <w:r>
               <w:rPr>
@@ -3592,6 +3744,7 @@
             <w:pPr>
               <w:spacing w:before="0" w:after="60"/>
               <w:keepNext/>
+              <w:jc w:val="start"/>
             </w:pPr>
             <w:r>
               <w:rPr>
@@ -3620,6 +3773,7 @@
             <w:pPr>
               <w:spacing w:before="0" w:after="60"/>
               <w:keepNext/>
+              <w:jc w:val="start"/>
             </w:pPr>
             <w:r>
               <w:rPr>
@@ -3643,6 +3797,7 @@
             <w:pPr>
               <w:spacing w:before="0" w:after="60"/>
               <w:keepNext/>
+              <w:jc w:val="start"/>
             </w:pPr>
             <w:r>
               <w:rPr>
@@ -3666,6 +3821,7 @@
             <w:pPr>
               <w:spacing w:before="0" w:after="60"/>
               <w:keepNext/>
+              <w:jc w:val="center"/>
             </w:pPr>
             <w:r>
               <w:rPr>
@@ -3689,6 +3845,7 @@
             <w:pPr>
               <w:spacing w:before="0" w:after="60"/>
               <w:keepNext/>
+              <w:jc w:val="center"/>
             </w:pPr>
             <w:r>
               <w:rPr>
@@ -3712,6 +3869,7 @@
             <w:pPr>
               <w:spacing w:before="0" w:after="60"/>
               <w:keepNext/>
+              <w:jc w:val="center"/>
             </w:pPr>
             <w:r>
               <w:rPr>
@@ -3735,6 +3893,7 @@
             <w:pPr>
               <w:spacing w:before="0" w:after="60"/>
               <w:keepNext/>
+              <w:jc w:val="end"/>
             </w:pPr>
             <w:r>
               <w:rPr>
@@ -3758,6 +3917,7 @@
             <w:pPr>
               <w:spacing w:before="0" w:after="60"/>
               <w:keepNext/>
+              <w:jc w:val="start"/>
             </w:pPr>
             <w:r>
               <w:rPr>
@@ -3781,6 +3941,7 @@
             <w:pPr>
               <w:spacing w:before="0" w:after="60"/>
               <w:keepNext/>
+              <w:jc w:val="start"/>
             </w:pPr>
             <w:r>
               <w:rPr>
@@ -3804,6 +3965,7 @@
             <w:pPr>
               <w:spacing w:before="0" w:after="60"/>
               <w:keepNext/>
+              <w:jc w:val="start"/>
             </w:pPr>
             <w:r>
               <w:rPr>
@@ -3832,6 +3994,7 @@
             <w:pPr>
               <w:spacing w:before="0" w:after="60"/>
               <w:keepNext/>
+              <w:jc w:val="start"/>
             </w:pPr>
             <w:r>
               <w:rPr>
@@ -3855,6 +4018,7 @@
             <w:pPr>
               <w:spacing w:before="0" w:after="60"/>
               <w:keepNext/>
+              <w:jc w:val="start"/>
             </w:pPr>
             <w:r>
               <w:rPr>
@@ -3878,6 +4042,7 @@
             <w:pPr>
               <w:spacing w:before="0" w:after="60"/>
               <w:keepNext/>
+              <w:jc w:val="center"/>
             </w:pPr>
             <w:r>
               <w:rPr>
@@ -3901,6 +4066,7 @@
             <w:pPr>
               <w:spacing w:before="0" w:after="60"/>
               <w:keepNext/>
+              <w:jc w:val="center"/>
             </w:pPr>
             <w:r>
               <w:rPr>
@@ -3924,6 +4090,7 @@
             <w:pPr>
               <w:spacing w:before="0" w:after="60"/>
               <w:keepNext/>
+              <w:jc w:val="center"/>
             </w:pPr>
             <w:r>
               <w:rPr>
@@ -3947,6 +4114,7 @@
             <w:pPr>
               <w:spacing w:before="0" w:after="60"/>
               <w:keepNext/>
+              <w:jc w:val="end"/>
             </w:pPr>
             <w:r>
               <w:rPr>
@@ -3970,6 +4138,7 @@
             <w:pPr>
               <w:spacing w:before="0" w:after="60"/>
               <w:keepNext/>
+              <w:jc w:val="start"/>
             </w:pPr>
             <w:r>
               <w:rPr>
@@ -3993,6 +4162,7 @@
             <w:pPr>
               <w:spacing w:before="0" w:after="60"/>
               <w:keepNext/>
+              <w:jc w:val="start"/>
             </w:pPr>
             <w:r>
               <w:rPr>
@@ -4016,6 +4186,7 @@
             <w:pPr>
               <w:spacing w:before="0" w:after="60"/>
               <w:keepNext/>
+              <w:jc w:val="start"/>
             </w:pPr>
             <w:r>
               <w:rPr>
@@ -4044,6 +4215,7 @@
             <w:pPr>
               <w:spacing w:before="0" w:after="60"/>
               <w:keepNext/>
+              <w:jc w:val="start"/>
             </w:pPr>
             <w:r>
               <w:rPr>
@@ -4067,6 +4239,7 @@
             <w:pPr>
               <w:spacing w:before="0" w:after="60"/>
               <w:keepNext/>
+              <w:jc w:val="start"/>
             </w:pPr>
             <w:r>
               <w:rPr>
@@ -4090,6 +4263,7 @@
             <w:pPr>
               <w:spacing w:before="0" w:after="60"/>
               <w:keepNext/>
+              <w:jc w:val="center"/>
             </w:pPr>
             <w:r>
               <w:rPr>
@@ -4113,6 +4287,7 @@
             <w:pPr>
               <w:spacing w:before="0" w:after="60"/>
               <w:keepNext/>
+              <w:jc w:val="center"/>
             </w:pPr>
             <w:r>
               <w:rPr>
@@ -4136,6 +4311,7 @@
             <w:pPr>
               <w:spacing w:before="0" w:after="60"/>
               <w:keepNext/>
+              <w:jc w:val="center"/>
             </w:pPr>
             <w:r>
               <w:rPr>
@@ -4159,6 +4335,7 @@
             <w:pPr>
               <w:spacing w:before="0" w:after="60"/>
               <w:keepNext/>
+              <w:jc w:val="end"/>
             </w:pPr>
             <w:r>
               <w:rPr>
@@ -4182,6 +4359,7 @@
             <w:pPr>
               <w:spacing w:before="0" w:after="60"/>
               <w:keepNext/>
+              <w:jc w:val="start"/>
             </w:pPr>
             <w:r>
               <w:rPr>
@@ -4205,6 +4383,7 @@
             <w:pPr>
               <w:spacing w:before="0" w:after="60"/>
               <w:keepNext/>
+              <w:jc w:val="start"/>
             </w:pPr>
             <w:r>
               <w:rPr>
@@ -4228,6 +4407,7 @@
             <w:pPr>
               <w:spacing w:before="0" w:after="60"/>
               <w:keepNext/>
+              <w:jc w:val="start"/>
             </w:pPr>
             <w:r>
               <w:rPr>
@@ -4256,6 +4436,7 @@
             <w:pPr>
               <w:spacing w:before="0" w:after="60"/>
               <w:keepNext/>
+              <w:jc w:val="start"/>
             </w:pPr>
             <w:r>
               <w:rPr>
@@ -4279,6 +4460,7 @@
             <w:pPr>
               <w:spacing w:before="0" w:after="60"/>
               <w:keepNext/>
+              <w:jc w:val="start"/>
             </w:pPr>
             <w:r>
               <w:rPr>
@@ -4302,6 +4484,7 @@
             <w:pPr>
               <w:spacing w:before="0" w:after="60"/>
               <w:keepNext/>
+              <w:jc w:val="center"/>
             </w:pPr>
             <w:r>
               <w:rPr>
@@ -4325,6 +4508,7 @@
             <w:pPr>
               <w:spacing w:before="0" w:after="60"/>
               <w:keepNext/>
+              <w:jc w:val="center"/>
             </w:pPr>
             <w:r>
               <w:rPr>
@@ -4348,6 +4532,7 @@
             <w:pPr>
               <w:spacing w:before="0" w:after="60"/>
               <w:keepNext/>
+              <w:jc w:val="center"/>
             </w:pPr>
             <w:r>
               <w:rPr>
@@ -4371,6 +4556,7 @@
             <w:pPr>
               <w:spacing w:before="0" w:after="60"/>
               <w:keepNext/>
+              <w:jc w:val="end"/>
             </w:pPr>
             <w:r>
               <w:rPr>
@@ -4394,6 +4580,7 @@
             <w:pPr>
               <w:spacing w:before="0" w:after="60"/>
               <w:keepNext/>
+              <w:jc w:val="start"/>
             </w:pPr>
             <w:r>
               <w:rPr>
@@ -4417,6 +4604,7 @@
             <w:pPr>
               <w:spacing w:before="0" w:after="60"/>
               <w:keepNext/>
+              <w:jc w:val="start"/>
             </w:pPr>
             <w:r>
               <w:rPr>
@@ -4440,6 +4628,7 @@
             <w:pPr>
               <w:spacing w:before="0" w:after="60"/>
               <w:keepNext/>
+              <w:jc w:val="start"/>
             </w:pPr>
             <w:r>
               <w:rPr>
@@ -4468,6 +4657,7 @@
             <w:pPr>
               <w:spacing w:before="0" w:after="60"/>
               <w:keepNext/>
+              <w:jc w:val="start"/>
             </w:pPr>
             <w:r>
               <w:rPr>
@@ -4491,6 +4681,7 @@
             <w:pPr>
               <w:spacing w:before="0" w:after="60"/>
               <w:keepNext/>
+              <w:jc w:val="start"/>
             </w:pPr>
             <w:r>
               <w:rPr>
@@ -4514,6 +4705,7 @@
             <w:pPr>
               <w:spacing w:before="0" w:after="60"/>
               <w:keepNext/>
+              <w:jc w:val="center"/>
             </w:pPr>
             <w:r>
               <w:rPr>
@@ -4537,6 +4729,7 @@
             <w:pPr>
               <w:spacing w:before="0" w:after="60"/>
               <w:keepNext/>
+              <w:jc w:val="center"/>
             </w:pPr>
             <w:r>
               <w:rPr>
@@ -4560,6 +4753,7 @@
             <w:pPr>
               <w:spacing w:before="0" w:after="60"/>
               <w:keepNext/>
+              <w:jc w:val="center"/>
             </w:pPr>
             <w:r>
               <w:rPr>
@@ -4583,6 +4777,7 @@
             <w:pPr>
               <w:spacing w:before="0" w:after="60"/>
               <w:keepNext/>
+              <w:jc w:val="end"/>
             </w:pPr>
             <w:r>
               <w:rPr>
@@ -4606,6 +4801,7 @@
             <w:pPr>
               <w:spacing w:before="0" w:after="60"/>
               <w:keepNext/>
+              <w:jc w:val="start"/>
             </w:pPr>
             <w:r>
               <w:rPr>
@@ -4629,6 +4825,7 @@
             <w:pPr>
               <w:spacing w:before="0" w:after="60"/>
               <w:keepNext/>
+              <w:jc w:val="start"/>
             </w:pPr>
             <w:r>
               <w:rPr>
@@ -4652,6 +4849,7 @@
             <w:pPr>
               <w:spacing w:before="0" w:after="60"/>
               <w:keepNext/>
+              <w:jc w:val="start"/>
             </w:pPr>
             <w:r>
               <w:rPr>
@@ -4680,6 +4878,7 @@
             <w:pPr>
               <w:spacing w:before="0" w:after="60"/>
               <w:keepNext/>
+              <w:jc w:val="start"/>
             </w:pPr>
             <w:r>
               <w:rPr>
@@ -4703,6 +4902,7 @@
             <w:pPr>
               <w:spacing w:before="0" w:after="60"/>
               <w:keepNext/>
+              <w:jc w:val="start"/>
             </w:pPr>
             <w:r>
               <w:rPr>
@@ -4726,6 +4926,7 @@
             <w:pPr>
               <w:spacing w:before="0" w:after="60"/>
               <w:keepNext/>
+              <w:jc w:val="center"/>
             </w:pPr>
             <w:r>
               <w:rPr>
@@ -4749,6 +4950,7 @@
             <w:pPr>
               <w:spacing w:before="0" w:after="60"/>
               <w:keepNext/>
+              <w:jc w:val="center"/>
             </w:pPr>
             <w:r>
               <w:rPr>
@@ -4772,6 +4974,7 @@
             <w:pPr>
               <w:spacing w:before="0" w:after="60"/>
               <w:keepNext/>
+              <w:jc w:val="center"/>
             </w:pPr>
             <w:r>
               <w:rPr>
@@ -4795,6 +4998,7 @@
             <w:pPr>
               <w:spacing w:before="0" w:after="60"/>
               <w:keepNext/>
+              <w:jc w:val="end"/>
             </w:pPr>
             <w:r>
               <w:rPr>
@@ -4818,6 +5022,7 @@
             <w:pPr>
               <w:spacing w:before="0" w:after="60"/>
               <w:keepNext/>
+              <w:jc w:val="start"/>
             </w:pPr>
             <w:r>
               <w:rPr>
@@ -4841,6 +5046,7 @@
             <w:pPr>
               <w:spacing w:before="0" w:after="60"/>
               <w:keepNext/>
+              <w:jc w:val="start"/>
             </w:pPr>
             <w:r>
               <w:rPr>
@@ -4864,6 +5070,7 @@
             <w:pPr>
               <w:spacing w:before="0" w:after="60"/>
               <w:keepNext/>
+              <w:jc w:val="start"/>
             </w:pPr>
             <w:r>
               <w:rPr>
@@ -4892,6 +5099,7 @@
             <w:pPr>
               <w:spacing w:before="0" w:after="60"/>
               <w:keepNext/>
+              <w:jc w:val="start"/>
             </w:pPr>
             <w:r>
               <w:rPr>
@@ -4915,6 +5123,7 @@
             <w:pPr>
               <w:spacing w:before="0" w:after="60"/>
               <w:keepNext/>
+              <w:jc w:val="start"/>
             </w:pPr>
             <w:r>
               <w:rPr>
@@ -4938,6 +5147,7 @@
             <w:pPr>
               <w:spacing w:before="0" w:after="60"/>
               <w:keepNext/>
+              <w:jc w:val="center"/>
             </w:pPr>
             <w:r>
               <w:rPr>
@@ -4961,6 +5171,7 @@
             <w:pPr>
               <w:spacing w:before="0" w:after="60"/>
               <w:keepNext/>
+              <w:jc w:val="center"/>
             </w:pPr>
             <w:r>
               <w:rPr>
@@ -4984,6 +5195,7 @@
             <w:pPr>
               <w:spacing w:before="0" w:after="60"/>
               <w:keepNext/>
+              <w:jc w:val="center"/>
             </w:pPr>
             <w:r>
               <w:rPr>
@@ -5007,6 +5219,7 @@
             <w:pPr>
               <w:spacing w:before="0" w:after="60"/>
               <w:keepNext/>
+              <w:jc w:val="end"/>
             </w:pPr>
             <w:r>
               <w:rPr>
@@ -5030,6 +5243,7 @@
             <w:pPr>
               <w:spacing w:before="0" w:after="60"/>
               <w:keepNext/>
+              <w:jc w:val="start"/>
             </w:pPr>
             <w:r>
               <w:rPr>
@@ -5053,6 +5267,7 @@
             <w:pPr>
               <w:spacing w:before="0" w:after="60"/>
               <w:keepNext/>
+              <w:jc w:val="start"/>
             </w:pPr>
             <w:r>
               <w:rPr>
@@ -5076,6 +5291,7 @@
             <w:pPr>
               <w:spacing w:before="0" w:after="60"/>
               <w:keepNext/>
+              <w:jc w:val="start"/>
             </w:pPr>
             <w:r>
               <w:rPr>

</xml_diff>